<commit_message>
METCS673-Team1_Spring_Alert: Final Project Submission
</commit_message>
<xml_diff>
--- a/doc/CS673_MeetingMinutesTeam 1_ Spring_Alert.docx
+++ b/doc/CS673_MeetingMinutesTeam 1_ Spring_Alert.docx
@@ -114,6 +114,2573 @@
           <w:rtl w:val="0"/>
         </w:rPr>
         <w:t xml:space="preserve">All meeting minutes are kept in this single document. The latest meeting minutes should be at the beginning of the document. For example, meeting 3 minutes is placed before meeting 2 in the document. The team leader should prepare a basic agenda for the meeting and team members should rotate to be the minutes taker. Each group should have at least one meeting per week, and you may have multiple meetings if needed. </w:t>
+      </w:r>
+    </w:p>
+    <w:p>
+      <w:pPr>
+        <w:pBdr>
+          <w:top w:space="0" w:sz="0" w:val="nil"/>
+          <w:left w:space="0" w:sz="0" w:val="nil"/>
+          <w:bottom w:space="0" w:sz="0" w:val="nil"/>
+          <w:right w:space="0" w:sz="0" w:val="nil"/>
+          <w:between w:space="0" w:sz="0" w:val="nil"/>
+        </w:pBdr>
+        <w:rPr>
+          <w:u w:val="single"/>
+        </w:rPr>
+      </w:pPr>
+      <w:r>
+        <w:rPr>
+          <w:rtl w:val="0"/>
+        </w:rPr>
+      </w:r>
+    </w:p>
+    <w:p>
+      <w:pPr>
+        <w:rPr/>
+      </w:pPr>
+      <w:r>
+        <w:rPr>
+          <w:b w:val="1"/>
+          <w:rtl w:val="0"/>
+        </w:rPr>
+        <w:t xml:space="preserve">Date and Time:</w:t>
+      </w:r>
+      <w:r>
+        <w:rPr>
+          <w:rtl w:val="0"/>
+        </w:rPr>
+        <w:t xml:space="preserve">  6/17/2024  5:30  PM - 6:10 PM EST &amp; another prep run for Preso:  8:45 -9 </w:t>
+      </w:r>
+    </w:p>
+    <w:p>
+      <w:pPr>
+        <w:rPr/>
+      </w:pPr>
+      <w:r>
+        <w:rPr>
+          <w:b w:val="1"/>
+          <w:rtl w:val="0"/>
+        </w:rPr>
+        <w:t xml:space="preserve">Place</w:t>
+      </w:r>
+      <w:r>
+        <w:rPr>
+          <w:rtl w:val="0"/>
+        </w:rPr>
+        <w:t xml:space="preserve">: Zoom &amp; discord</w:t>
+      </w:r>
+    </w:p>
+    <w:p>
+      <w:pPr>
+        <w:rPr/>
+      </w:pPr>
+      <w:r>
+        <w:rPr>
+          <w:b w:val="1"/>
+          <w:rtl w:val="0"/>
+        </w:rPr>
+        <w:t xml:space="preserve">Participants:</w:t>
+      </w:r>
+      <w:r>
+        <w:rPr>
+          <w:rtl w:val="0"/>
+        </w:rPr>
+        <w:t xml:space="preserve"> Shenxiao  Li, Chaozheng,  Jim, Jordany</w:t>
+      </w:r>
+    </w:p>
+    <w:p>
+      <w:pPr>
+        <w:rPr>
+          <w:b w:val="1"/>
+        </w:rPr>
+      </w:pPr>
+      <w:r>
+        <w:rPr>
+          <w:b w:val="1"/>
+          <w:rtl w:val="0"/>
+        </w:rPr>
+        <w:t xml:space="preserve">Minutes taker: </w:t>
+      </w:r>
+      <w:r>
+        <w:rPr>
+          <w:rtl w:val="0"/>
+        </w:rPr>
+        <w:t xml:space="preserve">Jim</w:t>
+        <w:tab/>
+      </w:r>
+      <w:r>
+        <w:rPr>
+          <w:rtl w:val="0"/>
+        </w:rPr>
+      </w:r>
+    </w:p>
+    <w:p>
+      <w:pPr>
+        <w:rPr/>
+      </w:pPr>
+      <w:r>
+        <w:rPr>
+          <w:b w:val="1"/>
+          <w:rtl w:val="0"/>
+        </w:rPr>
+        <w:t xml:space="preserve">Time Keeper: </w:t>
+      </w:r>
+      <w:r>
+        <w:rPr>
+          <w:rtl w:val="0"/>
+        </w:rPr>
+        <w:t xml:space="preserve">Sherry</w:t>
+      </w:r>
+    </w:p>
+    <w:p>
+      <w:pPr>
+        <w:rPr/>
+      </w:pPr>
+      <w:r>
+        <w:rPr>
+          <w:b w:val="1"/>
+          <w:rtl w:val="0"/>
+        </w:rPr>
+        <w:t xml:space="preserve">Purpose: </w:t>
+      </w:r>
+      <w:r>
+        <w:rPr>
+          <w:rtl w:val="0"/>
+        </w:rPr>
+        <w:t xml:space="preserve"> Deployment and discussion on presentation</w:t>
+      </w:r>
+    </w:p>
+    <w:p>
+      <w:pPr>
+        <w:rPr/>
+      </w:pPr>
+      <w:r>
+        <w:rPr>
+          <w:rtl w:val="0"/>
+        </w:rPr>
+      </w:r>
+    </w:p>
+    <w:p>
+      <w:pPr>
+        <w:rPr>
+          <w:b w:val="1"/>
+        </w:rPr>
+      </w:pPr>
+      <w:r>
+        <w:rPr>
+          <w:b w:val="1"/>
+          <w:rtl w:val="0"/>
+        </w:rPr>
+        <w:t xml:space="preserve">Agenda:</w:t>
+      </w:r>
+    </w:p>
+    <w:p>
+      <w:pPr>
+        <w:rPr>
+          <w:b w:val="1"/>
+        </w:rPr>
+      </w:pPr>
+      <w:r>
+        <w:rPr>
+          <w:rtl w:val="0"/>
+        </w:rPr>
+      </w:r>
+    </w:p>
+    <w:p>
+      <w:pPr>
+        <w:rPr/>
+      </w:pPr>
+      <w:r>
+        <w:rPr>
+          <w:rtl w:val="0"/>
+        </w:rPr>
+        <w:t xml:space="preserve">Class diagram updates</w:t>
+      </w:r>
+    </w:p>
+    <w:p>
+      <w:pPr>
+        <w:rPr/>
+      </w:pPr>
+      <w:r>
+        <w:rPr>
+          <w:rtl w:val="0"/>
+        </w:rPr>
+        <w:t xml:space="preserve">SDD document discussion</w:t>
+      </w:r>
+    </w:p>
+    <w:p>
+      <w:pPr>
+        <w:rPr/>
+      </w:pPr>
+      <w:r>
+        <w:rPr>
+          <w:rtl w:val="0"/>
+        </w:rPr>
+        <w:t xml:space="preserve">Presentation order and finalising presentation doc</w:t>
+      </w:r>
+    </w:p>
+    <w:p>
+      <w:pPr>
+        <w:rPr/>
+      </w:pPr>
+      <w:r>
+        <w:rPr>
+          <w:rtl w:val="0"/>
+        </w:rPr>
+        <w:t xml:space="preserve">Docker Image for each of notification</w:t>
+      </w:r>
+    </w:p>
+    <w:p>
+      <w:pPr>
+        <w:rPr/>
+      </w:pPr>
+      <w:r>
+        <w:rPr>
+          <w:rtl w:val="0"/>
+        </w:rPr>
+        <w:t xml:space="preserve">Metrics of testing and reporting on same</w:t>
+      </w:r>
+    </w:p>
+    <w:p>
+      <w:pPr>
+        <w:rPr/>
+      </w:pPr>
+      <w:r>
+        <w:rPr>
+          <w:rtl w:val="0"/>
+        </w:rPr>
+        <w:t xml:space="preserve">Final presentation preparation and word doc added to team folder - Google docs </w:t>
+      </w:r>
+    </w:p>
+    <w:p>
+      <w:pPr>
+        <w:rPr/>
+      </w:pPr>
+      <w:r>
+        <w:rPr>
+          <w:rtl w:val="0"/>
+        </w:rPr>
+      </w:r>
+    </w:p>
+    <w:p>
+      <w:pPr>
+        <w:rPr/>
+      </w:pPr>
+      <w:r>
+        <w:rPr>
+          <w:rtl w:val="0"/>
+        </w:rPr>
+      </w:r>
+    </w:p>
+    <w:p>
+      <w:pPr>
+        <w:rPr>
+          <w:b w:val="1"/>
+        </w:rPr>
+      </w:pPr>
+      <w:r>
+        <w:rPr>
+          <w:b w:val="1"/>
+          <w:rtl w:val="0"/>
+        </w:rPr>
+        <w:t xml:space="preserve">Discussion:</w:t>
+      </w:r>
+    </w:p>
+    <w:p>
+      <w:pPr>
+        <w:rPr>
+          <w:b w:val="1"/>
+        </w:rPr>
+      </w:pPr>
+      <w:r>
+        <w:rPr>
+          <w:rtl w:val="0"/>
+        </w:rPr>
+      </w:r>
+    </w:p>
+    <w:p>
+      <w:pPr>
+        <w:rPr/>
+      </w:pPr>
+      <w:r>
+        <w:rPr>
+          <w:rtl w:val="0"/>
+        </w:rPr>
+        <w:t xml:space="preserve">Testing summary needs cleaning up </w:t>
+      </w:r>
+    </w:p>
+    <w:p>
+      <w:pPr>
+        <w:rPr/>
+      </w:pPr>
+      <w:r>
+        <w:rPr>
+          <w:rtl w:val="0"/>
+        </w:rPr>
+        <w:t xml:space="preserve">Timing for doing demo presentation and final presentation. </w:t>
+      </w:r>
+    </w:p>
+    <w:p>
+      <w:pPr>
+        <w:rPr/>
+      </w:pPr>
+      <w:r>
+        <w:rPr>
+          <w:rtl w:val="0"/>
+        </w:rPr>
+        <w:t xml:space="preserve">Architecture, and other functions we can do in the future </w:t>
+      </w:r>
+    </w:p>
+    <w:p>
+      <w:pPr>
+        <w:rPr/>
+      </w:pPr>
+      <w:r>
+        <w:rPr>
+          <w:rtl w:val="0"/>
+        </w:rPr>
+        <w:t xml:space="preserve">Environment variables </w:t>
+      </w:r>
+    </w:p>
+    <w:p>
+      <w:pPr>
+        <w:rPr/>
+      </w:pPr>
+      <w:r>
+        <w:rPr>
+          <w:rtl w:val="0"/>
+        </w:rPr>
+        <w:t xml:space="preserve">Delegating initial tasks for Final presentation:  High Level architecture:  Sherry, Security:  Jordany, Configuration:  Chaozheng, Testing, and Integration, and Metrics &amp; Issues:  Jim </w:t>
+      </w:r>
+    </w:p>
+    <w:p>
+      <w:pPr>
+        <w:rPr/>
+      </w:pPr>
+      <w:r>
+        <w:rPr>
+          <w:rtl w:val="0"/>
+        </w:rPr>
+        <w:t xml:space="preserve"> </w:t>
+      </w:r>
+    </w:p>
+    <w:p>
+      <w:pPr>
+        <w:rPr/>
+      </w:pPr>
+      <w:r>
+        <w:rPr>
+          <w:rtl w:val="0"/>
+        </w:rPr>
+      </w:r>
+    </w:p>
+    <w:p>
+      <w:pPr>
+        <w:rPr>
+          <w:b w:val="1"/>
+        </w:rPr>
+      </w:pPr>
+      <w:r>
+        <w:rPr>
+          <w:b w:val="1"/>
+          <w:rtl w:val="0"/>
+        </w:rPr>
+        <w:t xml:space="preserve">Action Items:</w:t>
+      </w:r>
+    </w:p>
+    <w:p>
+      <w:pPr>
+        <w:rPr>
+          <w:b w:val="1"/>
+        </w:rPr>
+      </w:pPr>
+      <w:r>
+        <w:rPr>
+          <w:rtl w:val="0"/>
+        </w:rPr>
+      </w:r>
+    </w:p>
+    <w:p>
+      <w:pPr>
+        <w:numPr>
+          <w:ilvl w:val="0"/>
+          <w:numId w:val="12"/>
+        </w:numPr>
+        <w:ind w:left="720" w:hanging="360"/>
+      </w:pPr>
+      <w:r>
+        <w:rPr>
+          <w:rtl w:val="0"/>
+        </w:rPr>
+        <w:t xml:space="preserve">Jim to finalise risk management document as per feedback</w:t>
+      </w:r>
+    </w:p>
+    <w:p>
+      <w:pPr>
+        <w:numPr>
+          <w:ilvl w:val="0"/>
+          <w:numId w:val="12"/>
+        </w:numPr>
+        <w:ind w:left="720" w:hanging="360"/>
+        <w:rPr>
+          <w:u w:val="none"/>
+        </w:rPr>
+      </w:pPr>
+      <w:r>
+        <w:rPr>
+          <w:rtl w:val="0"/>
+        </w:rPr>
+        <w:t xml:space="preserve">Adding reviews of testing metrics:  Chao</w:t>
+      </w:r>
+    </w:p>
+    <w:p>
+      <w:pPr>
+        <w:numPr>
+          <w:ilvl w:val="0"/>
+          <w:numId w:val="12"/>
+        </w:numPr>
+        <w:ind w:left="720" w:hanging="360"/>
+        <w:rPr>
+          <w:u w:val="none"/>
+        </w:rPr>
+      </w:pPr>
+      <w:r>
+        <w:rPr>
+          <w:rtl w:val="0"/>
+        </w:rPr>
+        <w:t xml:space="preserve">Sherry to address various iterative changes to Pivotal Tracker </w:t>
+      </w:r>
+    </w:p>
+    <w:p>
+      <w:pPr>
+        <w:numPr>
+          <w:ilvl w:val="0"/>
+          <w:numId w:val="12"/>
+        </w:numPr>
+        <w:ind w:left="720" w:hanging="360"/>
+        <w:rPr>
+          <w:u w:val="none"/>
+        </w:rPr>
+      </w:pPr>
+      <w:r>
+        <w:rPr>
+          <w:rtl w:val="0"/>
+        </w:rPr>
+        <w:t xml:space="preserve">Jim to submit via blackboard once updated all supporting documentation. </w:t>
+      </w:r>
+    </w:p>
+    <w:p>
+      <w:pPr>
+        <w:numPr>
+          <w:ilvl w:val="0"/>
+          <w:numId w:val="12"/>
+        </w:numPr>
+        <w:ind w:left="720" w:hanging="360"/>
+      </w:pPr>
+      <w:r>
+        <w:rPr>
+          <w:rtl w:val="0"/>
+        </w:rPr>
+        <w:t xml:space="preserve">Ongoing:  Tab on projectcontribution (Progress Report document) to be addressed by All, as well as individual tabs. </w:t>
+      </w:r>
+    </w:p>
+    <w:p>
+      <w:pPr>
+        <w:numPr>
+          <w:ilvl w:val="0"/>
+          <w:numId w:val="12"/>
+        </w:numPr>
+        <w:ind w:left="720" w:hanging="360"/>
+      </w:pPr>
+      <w:r>
+        <w:rPr>
+          <w:rtl w:val="0"/>
+        </w:rPr>
+      </w:r>
+    </w:p>
+    <w:p>
+      <w:pPr>
+        <w:numPr>
+          <w:ilvl w:val="0"/>
+          <w:numId w:val="12"/>
+        </w:numPr>
+        <w:ind w:left="720" w:hanging="360"/>
+      </w:pPr>
+      <w:r>
+        <w:rPr>
+          <w:rtl w:val="0"/>
+        </w:rPr>
+        <w:t xml:space="preserve">Ongoing:  Ensure final submission is all in Main branch on GitHub  - JOrdany &amp; Chaozheng</w:t>
+      </w:r>
+    </w:p>
+    <w:p>
+      <w:pPr>
+        <w:numPr>
+          <w:ilvl w:val="0"/>
+          <w:numId w:val="12"/>
+        </w:numPr>
+        <w:ind w:left="720" w:hanging="360"/>
+      </w:pPr>
+      <w:r>
+        <w:rPr>
+          <w:rtl w:val="0"/>
+        </w:rPr>
+        <w:t xml:space="preserve">Adding to Final Presentation document for each person’s section. </w:t>
+      </w:r>
+    </w:p>
+    <w:p>
+      <w:pPr>
+        <w:ind w:left="720" w:firstLine="0"/>
+        <w:rPr/>
+      </w:pPr>
+      <w:r>
+        <w:rPr>
+          <w:rtl w:val="0"/>
+        </w:rPr>
+      </w:r>
+    </w:p>
+    <w:p>
+      <w:pPr>
+        <w:ind w:left="720" w:firstLine="0"/>
+        <w:rPr/>
+      </w:pPr>
+      <w:r>
+        <w:rPr>
+          <w:rtl w:val="0"/>
+        </w:rPr>
+      </w:r>
+    </w:p>
+    <w:p>
+      <w:pPr>
+        <w:rPr>
+          <w:b w:val="1"/>
+        </w:rPr>
+      </w:pPr>
+      <w:r>
+        <w:rPr>
+          <w:rtl w:val="0"/>
+        </w:rPr>
+      </w:r>
+    </w:p>
+    <w:p>
+      <w:pPr>
+        <w:rPr>
+          <w:u w:val="single"/>
+        </w:rPr>
+      </w:pPr>
+      <w:r>
+        <w:rPr>
+          <w:rtl w:val="0"/>
+        </w:rPr>
+      </w:r>
+    </w:p>
+    <w:p>
+      <w:pPr>
+        <w:rPr>
+          <w:b w:val="1"/>
+        </w:rPr>
+      </w:pPr>
+      <w:r>
+        <w:rPr>
+          <w:rtl w:val="0"/>
+        </w:rPr>
+      </w:r>
+    </w:p>
+    <w:p>
+      <w:pPr>
+        <w:rPr/>
+      </w:pPr>
+      <w:r>
+        <w:rPr>
+          <w:b w:val="1"/>
+          <w:rtl w:val="0"/>
+        </w:rPr>
+        <w:t xml:space="preserve">Date and Time:</w:t>
+      </w:r>
+      <w:r>
+        <w:rPr>
+          <w:rtl w:val="0"/>
+        </w:rPr>
+        <w:t xml:space="preserve">  6/16/2024  4:00  PM - 4:35 PM EST &amp; numerous other ie 7:30 -9 </w:t>
+      </w:r>
+    </w:p>
+    <w:p>
+      <w:pPr>
+        <w:rPr/>
+      </w:pPr>
+      <w:r>
+        <w:rPr>
+          <w:b w:val="1"/>
+          <w:rtl w:val="0"/>
+        </w:rPr>
+        <w:t xml:space="preserve">Place</w:t>
+      </w:r>
+      <w:r>
+        <w:rPr>
+          <w:rtl w:val="0"/>
+        </w:rPr>
+        <w:t xml:space="preserve">: Zoom &amp; discord</w:t>
+      </w:r>
+    </w:p>
+    <w:p>
+      <w:pPr>
+        <w:rPr/>
+      </w:pPr>
+      <w:r>
+        <w:rPr>
+          <w:b w:val="1"/>
+          <w:rtl w:val="0"/>
+        </w:rPr>
+        <w:t xml:space="preserve">Participants:</w:t>
+      </w:r>
+      <w:r>
+        <w:rPr>
+          <w:rtl w:val="0"/>
+        </w:rPr>
+        <w:t xml:space="preserve"> Shenxiao  Li, Chaozheng,  Jim, Jordany (later) </w:t>
+      </w:r>
+    </w:p>
+    <w:p>
+      <w:pPr>
+        <w:rPr>
+          <w:b w:val="1"/>
+        </w:rPr>
+      </w:pPr>
+      <w:r>
+        <w:rPr>
+          <w:b w:val="1"/>
+          <w:rtl w:val="0"/>
+        </w:rPr>
+        <w:t xml:space="preserve">Minutes taker: </w:t>
+      </w:r>
+      <w:r>
+        <w:rPr>
+          <w:rtl w:val="0"/>
+        </w:rPr>
+        <w:t xml:space="preserve">Jim</w:t>
+        <w:tab/>
+      </w:r>
+      <w:r>
+        <w:rPr>
+          <w:rtl w:val="0"/>
+        </w:rPr>
+      </w:r>
+    </w:p>
+    <w:p>
+      <w:pPr>
+        <w:rPr/>
+      </w:pPr>
+      <w:r>
+        <w:rPr>
+          <w:b w:val="1"/>
+          <w:rtl w:val="0"/>
+        </w:rPr>
+        <w:t xml:space="preserve">Time Keeper: </w:t>
+      </w:r>
+      <w:r>
+        <w:rPr>
+          <w:rtl w:val="0"/>
+        </w:rPr>
+        <w:t xml:space="preserve">Chaozheng</w:t>
+      </w:r>
+    </w:p>
+    <w:p>
+      <w:pPr>
+        <w:rPr/>
+      </w:pPr>
+      <w:r>
+        <w:rPr>
+          <w:b w:val="1"/>
+          <w:rtl w:val="0"/>
+        </w:rPr>
+        <w:t xml:space="preserve">Purpose: </w:t>
+      </w:r>
+      <w:r>
+        <w:rPr>
+          <w:rtl w:val="0"/>
+        </w:rPr>
+        <w:t xml:space="preserve"> Look at CockroachDB co-coding and Security metrics</w:t>
+      </w:r>
+    </w:p>
+    <w:p>
+      <w:pPr>
+        <w:rPr/>
+      </w:pPr>
+      <w:r>
+        <w:rPr>
+          <w:rtl w:val="0"/>
+        </w:rPr>
+      </w:r>
+    </w:p>
+    <w:p>
+      <w:pPr>
+        <w:rPr>
+          <w:b w:val="1"/>
+        </w:rPr>
+      </w:pPr>
+      <w:r>
+        <w:rPr>
+          <w:b w:val="1"/>
+          <w:rtl w:val="0"/>
+        </w:rPr>
+        <w:t xml:space="preserve">Agenda:</w:t>
+      </w:r>
+    </w:p>
+    <w:p>
+      <w:pPr>
+        <w:rPr/>
+      </w:pPr>
+      <w:r>
+        <w:rPr>
+          <w:rtl w:val="0"/>
+        </w:rPr>
+        <w:t xml:space="preserve">Update from Chaozheng on Sonarqube and Jacocco</w:t>
+      </w:r>
+    </w:p>
+    <w:p>
+      <w:pPr>
+        <w:rPr/>
+      </w:pPr>
+      <w:r>
+        <w:rPr>
+          <w:rtl w:val="0"/>
+        </w:rPr>
+        <w:t xml:space="preserve">Metrics of testing and reporting on same</w:t>
+      </w:r>
+    </w:p>
+    <w:p>
+      <w:pPr>
+        <w:rPr/>
+      </w:pPr>
+      <w:r>
+        <w:rPr>
+          <w:rtl w:val="0"/>
+        </w:rPr>
+        <w:t xml:space="preserve">Final presentation preparation and word doc added to team folder - Google docs </w:t>
+      </w:r>
+    </w:p>
+    <w:p>
+      <w:pPr>
+        <w:rPr/>
+      </w:pPr>
+      <w:r>
+        <w:rPr>
+          <w:rtl w:val="0"/>
+        </w:rPr>
+      </w:r>
+    </w:p>
+    <w:p>
+      <w:pPr>
+        <w:rPr/>
+      </w:pPr>
+      <w:r>
+        <w:rPr>
+          <w:rtl w:val="0"/>
+        </w:rPr>
+      </w:r>
+    </w:p>
+    <w:p>
+      <w:pPr>
+        <w:rPr>
+          <w:b w:val="1"/>
+        </w:rPr>
+      </w:pPr>
+      <w:r>
+        <w:rPr>
+          <w:b w:val="1"/>
+          <w:rtl w:val="0"/>
+        </w:rPr>
+        <w:t xml:space="preserve">Discussion:</w:t>
+      </w:r>
+    </w:p>
+    <w:p>
+      <w:pPr>
+        <w:rPr>
+          <w:b w:val="1"/>
+        </w:rPr>
+      </w:pPr>
+      <w:r>
+        <w:rPr>
+          <w:rtl w:val="0"/>
+        </w:rPr>
+      </w:r>
+    </w:p>
+    <w:p>
+      <w:pPr>
+        <w:rPr/>
+      </w:pPr>
+      <w:r>
+        <w:rPr>
+          <w:rtl w:val="0"/>
+        </w:rPr>
+        <w:t xml:space="preserve">Notification service code with Sherry </w:t>
+      </w:r>
+    </w:p>
+    <w:p>
+      <w:pPr>
+        <w:rPr/>
+      </w:pPr>
+      <w:r>
+        <w:rPr>
+          <w:rtl w:val="0"/>
+        </w:rPr>
+        <w:t xml:space="preserve">Timing for doing demo presentation and final presentation. </w:t>
+      </w:r>
+    </w:p>
+    <w:p>
+      <w:pPr>
+        <w:rPr/>
+      </w:pPr>
+      <w:r>
+        <w:rPr>
+          <w:rtl w:val="0"/>
+        </w:rPr>
+        <w:t xml:space="preserve">Architecture, and other functions we can do in the future </w:t>
+      </w:r>
+    </w:p>
+    <w:p>
+      <w:pPr>
+        <w:rPr/>
+      </w:pPr>
+      <w:r>
+        <w:rPr>
+          <w:rtl w:val="0"/>
+        </w:rPr>
+        <w:t xml:space="preserve">Test cases, and metrics </w:t>
+      </w:r>
+    </w:p>
+    <w:p>
+      <w:pPr>
+        <w:rPr/>
+      </w:pPr>
+      <w:r>
+        <w:rPr>
+          <w:rtl w:val="0"/>
+        </w:rPr>
+        <w:t xml:space="preserve">Delegating initial tasks for Final presentation:  High Level architecture:  Sherry, Security:  Jordany, Configuration:  Chaozheng, Testing, and Integration, and Metrics &amp; Issues:  Jim </w:t>
+      </w:r>
+    </w:p>
+    <w:p>
+      <w:pPr>
+        <w:rPr/>
+      </w:pPr>
+      <w:r>
+        <w:rPr>
+          <w:rtl w:val="0"/>
+        </w:rPr>
+        <w:t xml:space="preserve"> </w:t>
+      </w:r>
+    </w:p>
+    <w:p>
+      <w:pPr>
+        <w:rPr/>
+      </w:pPr>
+      <w:r>
+        <w:rPr>
+          <w:rtl w:val="0"/>
+        </w:rPr>
+      </w:r>
+    </w:p>
+    <w:p>
+      <w:pPr>
+        <w:rPr>
+          <w:b w:val="1"/>
+        </w:rPr>
+      </w:pPr>
+      <w:r>
+        <w:rPr>
+          <w:b w:val="1"/>
+          <w:rtl w:val="0"/>
+        </w:rPr>
+        <w:t xml:space="preserve">Action Items:</w:t>
+      </w:r>
+    </w:p>
+    <w:p>
+      <w:pPr>
+        <w:rPr>
+          <w:b w:val="1"/>
+        </w:rPr>
+      </w:pPr>
+      <w:r>
+        <w:rPr>
+          <w:rtl w:val="0"/>
+        </w:rPr>
+      </w:r>
+    </w:p>
+    <w:p>
+      <w:pPr>
+        <w:numPr>
+          <w:ilvl w:val="0"/>
+          <w:numId w:val="12"/>
+        </w:numPr>
+        <w:ind w:left="720" w:hanging="360"/>
+      </w:pPr>
+      <w:r>
+        <w:rPr>
+          <w:rtl w:val="0"/>
+        </w:rPr>
+        <w:t xml:space="preserve">Ongoing:  J &amp; C to look at metrics testing and fill out table within STD</w:t>
+      </w:r>
+    </w:p>
+    <w:p>
+      <w:pPr>
+        <w:numPr>
+          <w:ilvl w:val="0"/>
+          <w:numId w:val="12"/>
+        </w:numPr>
+        <w:ind w:left="720" w:hanging="360"/>
+      </w:pPr>
+      <w:r>
+        <w:rPr>
+          <w:rtl w:val="0"/>
+        </w:rPr>
+        <w:t xml:space="preserve">Ongoing:  Tab on projectcontribution (Progress Report document) to be addressed by All, as well as individual tabs. </w:t>
+      </w:r>
+    </w:p>
+    <w:p>
+      <w:pPr>
+        <w:numPr>
+          <w:ilvl w:val="0"/>
+          <w:numId w:val="12"/>
+        </w:numPr>
+        <w:ind w:left="720" w:hanging="360"/>
+      </w:pPr>
+      <w:r>
+        <w:rPr>
+          <w:rtl w:val="0"/>
+        </w:rPr>
+        <w:t xml:space="preserve">Ongoing:  Integration testing including testcontainers, and others to collaborate with Jordany. </w:t>
+      </w:r>
+    </w:p>
+    <w:p>
+      <w:pPr>
+        <w:numPr>
+          <w:ilvl w:val="0"/>
+          <w:numId w:val="12"/>
+        </w:numPr>
+        <w:ind w:left="720" w:hanging="360"/>
+      </w:pPr>
+      <w:r>
+        <w:rPr>
+          <w:rtl w:val="0"/>
+        </w:rPr>
+        <w:t xml:space="preserve">Ongoing:  Ensure final submission is all in Main branch on GitHub  - JOrdany &amp; Chaozheng</w:t>
+      </w:r>
+    </w:p>
+    <w:p>
+      <w:pPr>
+        <w:numPr>
+          <w:ilvl w:val="0"/>
+          <w:numId w:val="12"/>
+        </w:numPr>
+        <w:ind w:left="720" w:hanging="360"/>
+        <w:rPr>
+          <w:u w:val="none"/>
+        </w:rPr>
+      </w:pPr>
+      <w:r>
+        <w:rPr>
+          <w:rtl w:val="0"/>
+        </w:rPr>
+        <w:t xml:space="preserve">Adding to Final Presentation document for each person’s section. </w:t>
+      </w:r>
+    </w:p>
+    <w:p>
+      <w:pPr>
+        <w:numPr>
+          <w:ilvl w:val="0"/>
+          <w:numId w:val="12"/>
+        </w:numPr>
+        <w:ind w:left="720" w:hanging="360"/>
+      </w:pPr>
+      <w:r>
+        <w:rPr>
+          <w:rtl w:val="0"/>
+        </w:rPr>
+        <w:t xml:space="preserve">Final submission via Blackboard to be done by Jim </w:t>
+      </w:r>
+    </w:p>
+    <w:p>
+      <w:pPr>
+        <w:numPr>
+          <w:ilvl w:val="0"/>
+          <w:numId w:val="12"/>
+        </w:numPr>
+        <w:ind w:left="720" w:hanging="360"/>
+      </w:pPr>
+      <w:r>
+        <w:rPr>
+          <w:rtl w:val="0"/>
+        </w:rPr>
+        <w:t xml:space="preserve">We may need other quick catch ups throughout the day. </w:t>
+      </w:r>
+    </w:p>
+    <w:p>
+      <w:pPr>
+        <w:numPr>
+          <w:ilvl w:val="0"/>
+          <w:numId w:val="12"/>
+        </w:numPr>
+        <w:ind w:left="720" w:hanging="360"/>
+      </w:pPr>
+      <w:r>
+        <w:rPr>
+          <w:rtl w:val="0"/>
+        </w:rPr>
+        <w:t xml:space="preserve">Sunday final presentation:  Sun at 8 pm:  6/16 </w:t>
+      </w:r>
+    </w:p>
+    <w:p>
+      <w:pPr>
+        <w:numPr>
+          <w:ilvl w:val="0"/>
+          <w:numId w:val="12"/>
+        </w:numPr>
+        <w:ind w:left="720" w:hanging="360"/>
+      </w:pPr>
+      <w:r>
+        <w:rPr>
+          <w:i w:val="1"/>
+          <w:rtl w:val="0"/>
+        </w:rPr>
+        <w:t xml:space="preserve">Should allow for back up meeting for final items Mon say 8 pm, for those who can attend.</w:t>
+      </w:r>
+      <w:r>
+        <w:rPr>
+          <w:rtl w:val="0"/>
+        </w:rPr>
+        <w:t xml:space="preserve"> </w:t>
+      </w:r>
+    </w:p>
+    <w:p>
+      <w:pPr>
+        <w:rPr>
+          <w:b w:val="1"/>
+        </w:rPr>
+      </w:pPr>
+      <w:r>
+        <w:rPr>
+          <w:rtl w:val="0"/>
+        </w:rPr>
+      </w:r>
+    </w:p>
+    <w:p>
+      <w:pPr>
+        <w:pBdr>
+          <w:top w:space="0" w:sz="0" w:val="nil"/>
+          <w:left w:space="0" w:sz="0" w:val="nil"/>
+          <w:bottom w:space="0" w:sz="0" w:val="nil"/>
+          <w:right w:space="0" w:sz="0" w:val="nil"/>
+          <w:between w:space="0" w:sz="0" w:val="nil"/>
+        </w:pBdr>
+        <w:rPr>
+          <w:u w:val="single"/>
+        </w:rPr>
+      </w:pPr>
+      <w:r>
+        <w:rPr>
+          <w:rtl w:val="0"/>
+        </w:rPr>
+      </w:r>
+    </w:p>
+    <w:p>
+      <w:pPr>
+        <w:rPr/>
+      </w:pPr>
+      <w:r>
+        <w:rPr>
+          <w:b w:val="1"/>
+          <w:rtl w:val="0"/>
+        </w:rPr>
+        <w:t xml:space="preserve">Date and Time:</w:t>
+      </w:r>
+      <w:r>
+        <w:rPr>
+          <w:rtl w:val="0"/>
+        </w:rPr>
+        <w:t xml:space="preserve">  6/15/2024  8:30  PM - 9:04 PM EST</w:t>
+      </w:r>
+    </w:p>
+    <w:p>
+      <w:pPr>
+        <w:rPr/>
+      </w:pPr>
+      <w:r>
+        <w:rPr>
+          <w:b w:val="1"/>
+          <w:rtl w:val="0"/>
+        </w:rPr>
+        <w:t xml:space="preserve">Place</w:t>
+      </w:r>
+      <w:r>
+        <w:rPr>
+          <w:rtl w:val="0"/>
+        </w:rPr>
+        <w:t xml:space="preserve">: Zoom </w:t>
+      </w:r>
+    </w:p>
+    <w:p>
+      <w:pPr>
+        <w:rPr/>
+      </w:pPr>
+      <w:r>
+        <w:rPr>
+          <w:b w:val="1"/>
+          <w:rtl w:val="0"/>
+        </w:rPr>
+        <w:t xml:space="preserve">Participants:</w:t>
+      </w:r>
+      <w:r>
+        <w:rPr>
+          <w:rtl w:val="0"/>
+        </w:rPr>
+        <w:t xml:space="preserve"> Shenxiao  Li, Chaozheng,  Jordany,</w:t>
+      </w:r>
+    </w:p>
+    <w:p>
+      <w:pPr>
+        <w:rPr>
+          <w:b w:val="1"/>
+        </w:rPr>
+      </w:pPr>
+      <w:r>
+        <w:rPr>
+          <w:b w:val="1"/>
+          <w:rtl w:val="0"/>
+        </w:rPr>
+        <w:t xml:space="preserve">Minutes taker: </w:t>
+      </w:r>
+      <w:r>
+        <w:rPr>
+          <w:rtl w:val="0"/>
+        </w:rPr>
+        <w:t xml:space="preserve">Jordany</w:t>
+        <w:tab/>
+      </w:r>
+      <w:r>
+        <w:rPr>
+          <w:rtl w:val="0"/>
+        </w:rPr>
+      </w:r>
+    </w:p>
+    <w:p>
+      <w:pPr>
+        <w:rPr/>
+      </w:pPr>
+      <w:r>
+        <w:rPr>
+          <w:b w:val="1"/>
+          <w:rtl w:val="0"/>
+        </w:rPr>
+        <w:t xml:space="preserve">Time Keeper: </w:t>
+      </w:r>
+      <w:r>
+        <w:rPr>
+          <w:rtl w:val="0"/>
+        </w:rPr>
+        <w:t xml:space="preserve">Chaozheng</w:t>
+      </w:r>
+    </w:p>
+    <w:p>
+      <w:pPr>
+        <w:rPr/>
+      </w:pPr>
+      <w:r>
+        <w:rPr>
+          <w:b w:val="1"/>
+          <w:rtl w:val="0"/>
+        </w:rPr>
+        <w:t xml:space="preserve">Purpose: </w:t>
+      </w:r>
+      <w:r>
+        <w:rPr>
+          <w:rtl w:val="0"/>
+        </w:rPr>
+        <w:t xml:space="preserve"> Look at CockroachDB co-coding</w:t>
+      </w:r>
+    </w:p>
+    <w:p>
+      <w:pPr>
+        <w:rPr/>
+      </w:pPr>
+      <w:r>
+        <w:rPr>
+          <w:rtl w:val="0"/>
+        </w:rPr>
+      </w:r>
+    </w:p>
+    <w:p>
+      <w:pPr>
+        <w:rPr>
+          <w:b w:val="1"/>
+        </w:rPr>
+      </w:pPr>
+      <w:r>
+        <w:rPr>
+          <w:b w:val="1"/>
+          <w:rtl w:val="0"/>
+        </w:rPr>
+        <w:t xml:space="preserve">Agenda:</w:t>
+      </w:r>
+    </w:p>
+    <w:p>
+      <w:pPr>
+        <w:rPr/>
+      </w:pPr>
+      <w:r>
+        <w:rPr>
+          <w:rtl w:val="0"/>
+        </w:rPr>
+        <w:t xml:space="preserve">Sherry working through Notificatoin code - ongoing </w:t>
+      </w:r>
+    </w:p>
+    <w:p>
+      <w:pPr>
+        <w:rPr/>
+      </w:pPr>
+      <w:r>
+        <w:rPr>
+          <w:rtl w:val="0"/>
+        </w:rPr>
+        <w:t xml:space="preserve">Jim and Chaozheng to continue security set up </w:t>
+      </w:r>
+    </w:p>
+    <w:p>
+      <w:pPr>
+        <w:rPr/>
+      </w:pPr>
+      <w:r>
+        <w:rPr>
+          <w:rtl w:val="0"/>
+        </w:rPr>
+        <w:t xml:space="preserve">Metrics of testing and reporting on same</w:t>
+      </w:r>
+    </w:p>
+    <w:p>
+      <w:pPr>
+        <w:rPr/>
+      </w:pPr>
+      <w:r>
+        <w:rPr>
+          <w:rtl w:val="0"/>
+        </w:rPr>
+        <w:t xml:space="preserve">Final presentation preparation and word doc added to team folder - Google docs </w:t>
+      </w:r>
+    </w:p>
+    <w:p>
+      <w:pPr>
+        <w:rPr/>
+      </w:pPr>
+      <w:r>
+        <w:rPr>
+          <w:rtl w:val="0"/>
+        </w:rPr>
+      </w:r>
+    </w:p>
+    <w:p>
+      <w:pPr>
+        <w:rPr/>
+      </w:pPr>
+      <w:r>
+        <w:rPr>
+          <w:rtl w:val="0"/>
+        </w:rPr>
+      </w:r>
+    </w:p>
+    <w:p>
+      <w:pPr>
+        <w:rPr>
+          <w:b w:val="1"/>
+        </w:rPr>
+      </w:pPr>
+      <w:r>
+        <w:rPr>
+          <w:b w:val="1"/>
+          <w:rtl w:val="0"/>
+        </w:rPr>
+        <w:t xml:space="preserve">Discussion:</w:t>
+      </w:r>
+    </w:p>
+    <w:p>
+      <w:pPr>
+        <w:rPr>
+          <w:b w:val="1"/>
+        </w:rPr>
+      </w:pPr>
+      <w:r>
+        <w:rPr>
+          <w:rtl w:val="0"/>
+        </w:rPr>
+      </w:r>
+    </w:p>
+    <w:p>
+      <w:pPr>
+        <w:rPr/>
+      </w:pPr>
+      <w:r>
+        <w:rPr>
+          <w:rtl w:val="0"/>
+        </w:rPr>
+        <w:t xml:space="preserve">Notification service code with Sherry </w:t>
+      </w:r>
+    </w:p>
+    <w:p>
+      <w:pPr>
+        <w:rPr/>
+      </w:pPr>
+      <w:r>
+        <w:rPr>
+          <w:rtl w:val="0"/>
+        </w:rPr>
+        <w:t xml:space="preserve">Fixing issues in comparisons of code and syntax errors</w:t>
+      </w:r>
+    </w:p>
+    <w:p>
+      <w:pPr>
+        <w:rPr/>
+      </w:pPr>
+      <w:r>
+        <w:rPr>
+          <w:rtl w:val="0"/>
+        </w:rPr>
+        <w:t xml:space="preserve">Tokens and Auth0 configuring </w:t>
+      </w:r>
+    </w:p>
+    <w:p>
+      <w:pPr>
+        <w:rPr/>
+      </w:pPr>
+      <w:r>
+        <w:rPr>
+          <w:rtl w:val="0"/>
+        </w:rPr>
+        <w:t xml:space="preserve">Timing for doing demo presentation and final presentation. </w:t>
+      </w:r>
+    </w:p>
+    <w:p>
+      <w:pPr>
+        <w:rPr/>
+      </w:pPr>
+      <w:r>
+        <w:rPr>
+          <w:rtl w:val="0"/>
+        </w:rPr>
+        <w:t xml:space="preserve">Test cases, and metrics </w:t>
+      </w:r>
+    </w:p>
+    <w:p>
+      <w:pPr>
+        <w:rPr/>
+      </w:pPr>
+      <w:r>
+        <w:rPr>
+          <w:rtl w:val="0"/>
+        </w:rPr>
+        <w:t xml:space="preserve">Dependencies needed for testing:  Jacoco and Sonarqube, Postman, manual testing </w:t>
+      </w:r>
+    </w:p>
+    <w:p>
+      <w:pPr>
+        <w:rPr/>
+      </w:pPr>
+      <w:r>
+        <w:rPr>
+          <w:rtl w:val="0"/>
+        </w:rPr>
+        <w:t xml:space="preserve">Have basic CIC </w:t>
+      </w:r>
+    </w:p>
+    <w:p>
+      <w:pPr>
+        <w:rPr/>
+      </w:pPr>
+      <w:r>
+        <w:rPr>
+          <w:rtl w:val="0"/>
+        </w:rPr>
+        <w:t xml:space="preserve">Delegating initial tasks for Final presentation:  High Level architecture:  Sherry, Security:  Jordany, Configuration:  Chaozheng, Testing, and Integration, and Metrics &amp; Issues:  Jim </w:t>
+      </w:r>
+    </w:p>
+    <w:p>
+      <w:pPr>
+        <w:rPr/>
+      </w:pPr>
+      <w:r>
+        <w:rPr>
+          <w:rtl w:val="0"/>
+        </w:rPr>
+        <w:t xml:space="preserve"> </w:t>
+      </w:r>
+    </w:p>
+    <w:p>
+      <w:pPr>
+        <w:rPr/>
+      </w:pPr>
+      <w:r>
+        <w:rPr>
+          <w:rtl w:val="0"/>
+        </w:rPr>
+      </w:r>
+    </w:p>
+    <w:p>
+      <w:pPr>
+        <w:rPr>
+          <w:b w:val="1"/>
+        </w:rPr>
+      </w:pPr>
+      <w:r>
+        <w:rPr>
+          <w:b w:val="1"/>
+          <w:rtl w:val="0"/>
+        </w:rPr>
+        <w:t xml:space="preserve">Action Items:</w:t>
+      </w:r>
+    </w:p>
+    <w:p>
+      <w:pPr>
+        <w:rPr>
+          <w:b w:val="1"/>
+        </w:rPr>
+      </w:pPr>
+      <w:r>
+        <w:rPr>
+          <w:rtl w:val="0"/>
+        </w:rPr>
+      </w:r>
+    </w:p>
+    <w:p>
+      <w:pPr>
+        <w:numPr>
+          <w:ilvl w:val="0"/>
+          <w:numId w:val="12"/>
+        </w:numPr>
+        <w:ind w:left="720" w:hanging="360"/>
+      </w:pPr>
+      <w:r>
+        <w:rPr>
+          <w:rtl w:val="0"/>
+        </w:rPr>
+        <w:t xml:space="preserve">Ongoing:  J &amp; C to look at metrics testing and fill out table within STD</w:t>
+      </w:r>
+    </w:p>
+    <w:p>
+      <w:pPr>
+        <w:numPr>
+          <w:ilvl w:val="0"/>
+          <w:numId w:val="12"/>
+        </w:numPr>
+        <w:ind w:left="720" w:hanging="360"/>
+      </w:pPr>
+      <w:r>
+        <w:rPr>
+          <w:rtl w:val="0"/>
+        </w:rPr>
+        <w:t xml:space="preserve">Ongoing:  Tab on projectcontribution (Progress Report document) to be addressed by All, as well as individual tabs. </w:t>
+      </w:r>
+    </w:p>
+    <w:p>
+      <w:pPr>
+        <w:numPr>
+          <w:ilvl w:val="0"/>
+          <w:numId w:val="12"/>
+        </w:numPr>
+        <w:ind w:left="720" w:hanging="360"/>
+      </w:pPr>
+      <w:r>
+        <w:rPr>
+          <w:rtl w:val="0"/>
+        </w:rPr>
+        <w:t xml:space="preserve">Ongoing:  Integration testing including testcontainers, and others to collaborate with Jordany. </w:t>
+      </w:r>
+    </w:p>
+    <w:p>
+      <w:pPr>
+        <w:numPr>
+          <w:ilvl w:val="0"/>
+          <w:numId w:val="12"/>
+        </w:numPr>
+        <w:ind w:left="720" w:hanging="360"/>
+      </w:pPr>
+      <w:r>
+        <w:rPr>
+          <w:rtl w:val="0"/>
+        </w:rPr>
+        <w:t xml:space="preserve">Ongoing:  Ensure final submission is all in Main branch on GitHub  - JOrdany &amp; Chaozheng</w:t>
+      </w:r>
+    </w:p>
+    <w:p>
+      <w:pPr>
+        <w:numPr>
+          <w:ilvl w:val="0"/>
+          <w:numId w:val="12"/>
+        </w:numPr>
+        <w:ind w:left="720" w:hanging="360"/>
+      </w:pPr>
+      <w:r>
+        <w:rPr>
+          <w:rtl w:val="0"/>
+        </w:rPr>
+        <w:t xml:space="preserve">Final submission via Blackboard to be done by Jim </w:t>
+      </w:r>
+    </w:p>
+    <w:p>
+      <w:pPr>
+        <w:numPr>
+          <w:ilvl w:val="0"/>
+          <w:numId w:val="12"/>
+        </w:numPr>
+        <w:ind w:left="720" w:hanging="360"/>
+      </w:pPr>
+      <w:r>
+        <w:rPr>
+          <w:rtl w:val="0"/>
+        </w:rPr>
+        <w:t xml:space="preserve">We may need other quick catch ups throughout the day. </w:t>
+      </w:r>
+    </w:p>
+    <w:p>
+      <w:pPr>
+        <w:numPr>
+          <w:ilvl w:val="0"/>
+          <w:numId w:val="12"/>
+        </w:numPr>
+        <w:ind w:left="720" w:hanging="360"/>
+      </w:pPr>
+      <w:r>
+        <w:rPr>
+          <w:rtl w:val="0"/>
+        </w:rPr>
+        <w:t xml:space="preserve">Sunday final presentation:  Sun at 8 pm:  6/16 </w:t>
+      </w:r>
+    </w:p>
+    <w:p>
+      <w:pPr>
+        <w:numPr>
+          <w:ilvl w:val="0"/>
+          <w:numId w:val="12"/>
+        </w:numPr>
+        <w:ind w:left="720" w:hanging="360"/>
+      </w:pPr>
+      <w:r>
+        <w:rPr>
+          <w:i w:val="1"/>
+          <w:rtl w:val="0"/>
+        </w:rPr>
+        <w:t xml:space="preserve">Should allow for back up meeting for final items Mon say 8 pm, for those who can attend.</w:t>
+      </w:r>
+      <w:r>
+        <w:rPr>
+          <w:rtl w:val="0"/>
+        </w:rPr>
+        <w:t xml:space="preserve"> </w:t>
+      </w:r>
+    </w:p>
+    <w:p>
+      <w:pPr>
+        <w:rPr>
+          <w:b w:val="1"/>
+        </w:rPr>
+      </w:pPr>
+      <w:r>
+        <w:rPr>
+          <w:rtl w:val="0"/>
+        </w:rPr>
+      </w:r>
+    </w:p>
+    <w:p>
+      <w:pPr>
+        <w:rPr/>
+      </w:pPr>
+      <w:r>
+        <w:rPr>
+          <w:b w:val="1"/>
+          <w:rtl w:val="0"/>
+        </w:rPr>
+        <w:t xml:space="preserve">Date and Time:</w:t>
+      </w:r>
+      <w:r>
+        <w:rPr>
+          <w:rtl w:val="0"/>
+        </w:rPr>
+        <w:t xml:space="preserve">  6/14/2024  5:32  PM - 6:04 PM EST</w:t>
+      </w:r>
+    </w:p>
+    <w:p>
+      <w:pPr>
+        <w:rPr/>
+      </w:pPr>
+      <w:r>
+        <w:rPr>
+          <w:b w:val="1"/>
+          <w:rtl w:val="0"/>
+        </w:rPr>
+        <w:t xml:space="preserve">Place</w:t>
+      </w:r>
+      <w:r>
+        <w:rPr>
+          <w:rtl w:val="0"/>
+        </w:rPr>
+        <w:t xml:space="preserve">: Zoom </w:t>
+      </w:r>
+    </w:p>
+    <w:p>
+      <w:pPr>
+        <w:rPr/>
+      </w:pPr>
+      <w:r>
+        <w:rPr>
+          <w:b w:val="1"/>
+          <w:rtl w:val="0"/>
+        </w:rPr>
+        <w:t xml:space="preserve">Participants:</w:t>
+      </w:r>
+      <w:r>
+        <w:rPr>
+          <w:rtl w:val="0"/>
+        </w:rPr>
+        <w:t xml:space="preserve"> Shenxiao  Li, Jim Penner,  Jordany,</w:t>
+      </w:r>
+    </w:p>
+    <w:p>
+      <w:pPr>
+        <w:rPr>
+          <w:b w:val="1"/>
+        </w:rPr>
+      </w:pPr>
+      <w:r>
+        <w:rPr>
+          <w:b w:val="1"/>
+          <w:rtl w:val="0"/>
+        </w:rPr>
+        <w:t xml:space="preserve">Minutes taker: </w:t>
+      </w:r>
+      <w:r>
+        <w:rPr>
+          <w:rtl w:val="0"/>
+        </w:rPr>
+        <w:t xml:space="preserve">Jordany</w:t>
+        <w:tab/>
+      </w:r>
+      <w:r>
+        <w:rPr>
+          <w:rtl w:val="0"/>
+        </w:rPr>
+      </w:r>
+    </w:p>
+    <w:p>
+      <w:pPr>
+        <w:rPr/>
+      </w:pPr>
+      <w:r>
+        <w:rPr>
+          <w:b w:val="1"/>
+          <w:rtl w:val="0"/>
+        </w:rPr>
+        <w:t xml:space="preserve">Time Keeper: </w:t>
+      </w:r>
+      <w:r>
+        <w:rPr>
+          <w:rtl w:val="0"/>
+        </w:rPr>
+        <w:t xml:space="preserve">Jim</w:t>
+      </w:r>
+    </w:p>
+    <w:p>
+      <w:pPr>
+        <w:rPr/>
+      </w:pPr>
+      <w:r>
+        <w:rPr>
+          <w:b w:val="1"/>
+          <w:rtl w:val="0"/>
+        </w:rPr>
+        <w:t xml:space="preserve">Purpose: </w:t>
+      </w:r>
+      <w:r>
+        <w:rPr>
+          <w:rtl w:val="0"/>
+        </w:rPr>
+        <w:t xml:space="preserve"> Look at Integration test code and discuss issues, delegate tasks for final presentation </w:t>
+      </w:r>
+    </w:p>
+    <w:p>
+      <w:pPr>
+        <w:rPr/>
+      </w:pPr>
+      <w:r>
+        <w:rPr>
+          <w:rtl w:val="0"/>
+        </w:rPr>
+      </w:r>
+    </w:p>
+    <w:p>
+      <w:pPr>
+        <w:rPr>
+          <w:b w:val="1"/>
+        </w:rPr>
+      </w:pPr>
+      <w:r>
+        <w:rPr>
+          <w:b w:val="1"/>
+          <w:rtl w:val="0"/>
+        </w:rPr>
+        <w:t xml:space="preserve">Agenda:</w:t>
+      </w:r>
+    </w:p>
+    <w:p>
+      <w:pPr>
+        <w:rPr/>
+      </w:pPr>
+      <w:r>
+        <w:rPr>
+          <w:rtl w:val="0"/>
+        </w:rPr>
+        <w:t xml:space="preserve">Sherry working through Notificatoin code - ongoing </w:t>
+      </w:r>
+    </w:p>
+    <w:p>
+      <w:pPr>
+        <w:rPr/>
+      </w:pPr>
+      <w:r>
+        <w:rPr>
+          <w:rtl w:val="0"/>
+        </w:rPr>
+        <w:t xml:space="preserve">Jim working through Integration testing code - ongoing </w:t>
+      </w:r>
+    </w:p>
+    <w:p>
+      <w:pPr>
+        <w:rPr/>
+      </w:pPr>
+      <w:r>
+        <w:rPr>
+          <w:rtl w:val="0"/>
+        </w:rPr>
+        <w:t xml:space="preserve">Jim and Chaozheng to continue security set up </w:t>
+      </w:r>
+    </w:p>
+    <w:p>
+      <w:pPr>
+        <w:rPr/>
+      </w:pPr>
+      <w:r>
+        <w:rPr>
+          <w:rtl w:val="0"/>
+        </w:rPr>
+        <w:t xml:space="preserve">Metrics of testing and reporting on same</w:t>
+      </w:r>
+    </w:p>
+    <w:p>
+      <w:pPr>
+        <w:rPr/>
+      </w:pPr>
+      <w:r>
+        <w:rPr>
+          <w:rtl w:val="0"/>
+        </w:rPr>
+        <w:t xml:space="preserve">Final presentation preparation and word doc added to team folder - Google docs </w:t>
+      </w:r>
+    </w:p>
+    <w:p>
+      <w:pPr>
+        <w:rPr/>
+      </w:pPr>
+      <w:r>
+        <w:rPr>
+          <w:rtl w:val="0"/>
+        </w:rPr>
+      </w:r>
+    </w:p>
+    <w:p>
+      <w:pPr>
+        <w:rPr/>
+      </w:pPr>
+      <w:r>
+        <w:rPr>
+          <w:rtl w:val="0"/>
+        </w:rPr>
+      </w:r>
+    </w:p>
+    <w:p>
+      <w:pPr>
+        <w:rPr>
+          <w:b w:val="1"/>
+        </w:rPr>
+      </w:pPr>
+      <w:r>
+        <w:rPr>
+          <w:b w:val="1"/>
+          <w:rtl w:val="0"/>
+        </w:rPr>
+        <w:t xml:space="preserve">Discussion:</w:t>
+      </w:r>
+    </w:p>
+    <w:p>
+      <w:pPr>
+        <w:rPr/>
+      </w:pPr>
+      <w:r>
+        <w:rPr>
+          <w:rtl w:val="0"/>
+        </w:rPr>
+        <w:t xml:space="preserve">MockBean database port for Integration testing </w:t>
+      </w:r>
+    </w:p>
+    <w:p>
+      <w:pPr>
+        <w:rPr/>
+      </w:pPr>
+      <w:r>
+        <w:rPr>
+          <w:rtl w:val="0"/>
+        </w:rPr>
+        <w:t xml:space="preserve">Looking at GitHub progress, as Sherry had pushed recent code. Need to ensure everyone has latest version.  </w:t>
+      </w:r>
+    </w:p>
+    <w:p>
+      <w:pPr>
+        <w:rPr/>
+      </w:pPr>
+      <w:r>
+        <w:rPr>
+          <w:rtl w:val="0"/>
+        </w:rPr>
+        <w:t xml:space="preserve">Timing for doing demo presentation and final presentation. </w:t>
+      </w:r>
+    </w:p>
+    <w:p>
+      <w:pPr>
+        <w:rPr/>
+      </w:pPr>
+      <w:r>
+        <w:rPr>
+          <w:rtl w:val="0"/>
+        </w:rPr>
+        <w:t xml:space="preserve">Delegating initial tasks for Final presentation:  High Level architecture:  Sherry, Security:  Jordany, Configuration:  Chaozheng, Testing, and Integration, and Metrics &amp; Issues:  Jim </w:t>
+      </w:r>
+    </w:p>
+    <w:p>
+      <w:pPr>
+        <w:rPr/>
+      </w:pPr>
+      <w:r>
+        <w:rPr>
+          <w:rtl w:val="0"/>
+        </w:rPr>
+        <w:t xml:space="preserve"> </w:t>
+      </w:r>
+    </w:p>
+    <w:p>
+      <w:pPr>
+        <w:rPr/>
+      </w:pPr>
+      <w:r>
+        <w:rPr>
+          <w:rtl w:val="0"/>
+        </w:rPr>
+      </w:r>
+    </w:p>
+    <w:p>
+      <w:pPr>
+        <w:rPr>
+          <w:b w:val="1"/>
+        </w:rPr>
+      </w:pPr>
+      <w:r>
+        <w:rPr>
+          <w:b w:val="1"/>
+          <w:rtl w:val="0"/>
+        </w:rPr>
+        <w:t xml:space="preserve">Action Items:</w:t>
+      </w:r>
+    </w:p>
+    <w:p>
+      <w:pPr>
+        <w:rPr>
+          <w:b w:val="1"/>
+        </w:rPr>
+      </w:pPr>
+      <w:r>
+        <w:rPr>
+          <w:rtl w:val="0"/>
+        </w:rPr>
+      </w:r>
+    </w:p>
+    <w:p>
+      <w:pPr>
+        <w:numPr>
+          <w:ilvl w:val="0"/>
+          <w:numId w:val="12"/>
+        </w:numPr>
+        <w:ind w:left="720" w:hanging="360"/>
+      </w:pPr>
+      <w:r>
+        <w:rPr>
+          <w:rtl w:val="0"/>
+        </w:rPr>
+        <w:t xml:space="preserve">Ongoing:  J &amp; C to look at metrics testing and fill out table within STD</w:t>
+      </w:r>
+    </w:p>
+    <w:p>
+      <w:pPr>
+        <w:numPr>
+          <w:ilvl w:val="0"/>
+          <w:numId w:val="12"/>
+        </w:numPr>
+        <w:ind w:left="720" w:hanging="360"/>
+      </w:pPr>
+      <w:r>
+        <w:rPr>
+          <w:rtl w:val="0"/>
+        </w:rPr>
+        <w:t xml:space="preserve">Ongoing:  Tab on projectcontribution (Progress Report document) to be addressed by All, as well as individual tabs. </w:t>
+      </w:r>
+    </w:p>
+    <w:p>
+      <w:pPr>
+        <w:numPr>
+          <w:ilvl w:val="0"/>
+          <w:numId w:val="12"/>
+        </w:numPr>
+        <w:ind w:left="720" w:hanging="360"/>
+      </w:pPr>
+      <w:r>
+        <w:rPr>
+          <w:rtl w:val="0"/>
+        </w:rPr>
+        <w:t xml:space="preserve">Ongoing:  Integration testing including testcontainers, and others to collaborate with Jordany. </w:t>
+      </w:r>
+    </w:p>
+    <w:p>
+      <w:pPr>
+        <w:numPr>
+          <w:ilvl w:val="0"/>
+          <w:numId w:val="12"/>
+        </w:numPr>
+        <w:ind w:left="720" w:hanging="360"/>
+      </w:pPr>
+      <w:r>
+        <w:rPr>
+          <w:rtl w:val="0"/>
+        </w:rPr>
+        <w:t xml:space="preserve">Ongoing:  Ensure final submission is all in Main branch on GitHub  - JOrdany &amp; Chaozheng</w:t>
+      </w:r>
+    </w:p>
+    <w:p>
+      <w:pPr>
+        <w:numPr>
+          <w:ilvl w:val="0"/>
+          <w:numId w:val="12"/>
+        </w:numPr>
+        <w:ind w:left="720" w:hanging="360"/>
+      </w:pPr>
+      <w:r>
+        <w:rPr>
+          <w:rtl w:val="0"/>
+        </w:rPr>
+        <w:t xml:space="preserve">Final submission via Blackboard to be done by Jim </w:t>
+      </w:r>
+    </w:p>
+    <w:p>
+      <w:pPr>
+        <w:numPr>
+          <w:ilvl w:val="0"/>
+          <w:numId w:val="12"/>
+        </w:numPr>
+        <w:ind w:left="720" w:hanging="360"/>
+      </w:pPr>
+      <w:r>
+        <w:rPr>
+          <w:rtl w:val="0"/>
+        </w:rPr>
+        <w:t xml:space="preserve">We may need other quick catch ups throughout the day. </w:t>
+      </w:r>
+    </w:p>
+    <w:p>
+      <w:pPr>
+        <w:numPr>
+          <w:ilvl w:val="0"/>
+          <w:numId w:val="12"/>
+        </w:numPr>
+        <w:ind w:left="720" w:hanging="360"/>
+      </w:pPr>
+      <w:r>
+        <w:rPr>
+          <w:rtl w:val="0"/>
+        </w:rPr>
+        <w:t xml:space="preserve">Sunday final presentation:  Sun at 8 pm:  6/16 </w:t>
+      </w:r>
+    </w:p>
+    <w:p>
+      <w:pPr>
+        <w:numPr>
+          <w:ilvl w:val="0"/>
+          <w:numId w:val="12"/>
+        </w:numPr>
+        <w:ind w:left="720" w:hanging="360"/>
+      </w:pPr>
+      <w:r>
+        <w:rPr>
+          <w:i w:val="1"/>
+          <w:rtl w:val="0"/>
+        </w:rPr>
+        <w:t xml:space="preserve">Should allow for back up meeting for final items Mon say 8 pm, for those who can attend.</w:t>
+      </w:r>
+      <w:r>
+        <w:rPr>
+          <w:rtl w:val="0"/>
+        </w:rPr>
+        <w:t xml:space="preserve"> </w:t>
+      </w:r>
+    </w:p>
+    <w:p>
+      <w:pPr>
+        <w:ind w:left="720" w:firstLine="0"/>
+        <w:rPr/>
+      </w:pPr>
+      <w:r>
+        <w:rPr>
+          <w:rtl w:val="0"/>
+        </w:rPr>
+        <w:t xml:space="preserve"> </w:t>
+      </w:r>
+    </w:p>
+    <w:p>
+      <w:pPr>
+        <w:rPr/>
+      </w:pPr>
+      <w:r>
+        <w:rPr>
+          <w:b w:val="1"/>
+          <w:rtl w:val="0"/>
+        </w:rPr>
+        <w:t xml:space="preserve">Date and Time:</w:t>
+      </w:r>
+      <w:r>
+        <w:rPr>
+          <w:rtl w:val="0"/>
+        </w:rPr>
+        <w:t xml:space="preserve">  6/12/2024  6:30  PM - 7:15 PM EST</w:t>
+      </w:r>
+    </w:p>
+    <w:p>
+      <w:pPr>
+        <w:rPr/>
+      </w:pPr>
+      <w:r>
+        <w:rPr>
+          <w:b w:val="1"/>
+          <w:rtl w:val="0"/>
+        </w:rPr>
+        <w:t xml:space="preserve">Place</w:t>
+      </w:r>
+      <w:r>
+        <w:rPr>
+          <w:rtl w:val="0"/>
+        </w:rPr>
+        <w:t xml:space="preserve">: Zoom </w:t>
+      </w:r>
+    </w:p>
+    <w:p>
+      <w:pPr>
+        <w:rPr/>
+      </w:pPr>
+      <w:r>
+        <w:rPr>
+          <w:b w:val="1"/>
+          <w:rtl w:val="0"/>
+        </w:rPr>
+        <w:t xml:space="preserve">Participants:</w:t>
+      </w:r>
+      <w:r>
+        <w:rPr>
+          <w:rtl w:val="0"/>
+        </w:rPr>
+        <w:t xml:space="preserve"> Shenxiao  Li, Jim Penner,  Chaozheng,</w:t>
+      </w:r>
+    </w:p>
+    <w:p>
+      <w:pPr>
+        <w:rPr>
+          <w:b w:val="1"/>
+        </w:rPr>
+      </w:pPr>
+      <w:r>
+        <w:rPr>
+          <w:b w:val="1"/>
+          <w:rtl w:val="0"/>
+        </w:rPr>
+        <w:t xml:space="preserve">Minutes taker: </w:t>
+      </w:r>
+      <w:r>
+        <w:rPr>
+          <w:rtl w:val="0"/>
+        </w:rPr>
+        <w:t xml:space="preserve">Jim</w:t>
+        <w:tab/>
+      </w:r>
+      <w:r>
+        <w:rPr>
+          <w:rtl w:val="0"/>
+        </w:rPr>
+      </w:r>
+    </w:p>
+    <w:p>
+      <w:pPr>
+        <w:rPr/>
+      </w:pPr>
+      <w:r>
+        <w:rPr>
+          <w:b w:val="1"/>
+          <w:rtl w:val="0"/>
+        </w:rPr>
+        <w:t xml:space="preserve">Time Keeper: </w:t>
+      </w:r>
+      <w:r>
+        <w:rPr>
+          <w:rtl w:val="0"/>
+        </w:rPr>
+        <w:t xml:space="preserve">Chaozheng</w:t>
+      </w:r>
+    </w:p>
+    <w:p>
+      <w:pPr>
+        <w:rPr/>
+      </w:pPr>
+      <w:r>
+        <w:rPr>
+          <w:b w:val="1"/>
+          <w:rtl w:val="0"/>
+        </w:rPr>
+        <w:t xml:space="preserve">Purpose: </w:t>
+      </w:r>
+      <w:r>
+        <w:rPr>
+          <w:rtl w:val="0"/>
+        </w:rPr>
+        <w:t xml:space="preserve"> Discuss Iteration2 followup and prepare for final presentation  </w:t>
+      </w:r>
+    </w:p>
+    <w:p>
+      <w:pPr>
+        <w:rPr/>
+      </w:pPr>
+      <w:r>
+        <w:rPr>
+          <w:rtl w:val="0"/>
+        </w:rPr>
+      </w:r>
+    </w:p>
+    <w:p>
+      <w:pPr>
+        <w:rPr>
+          <w:b w:val="1"/>
+        </w:rPr>
+      </w:pPr>
+      <w:r>
+        <w:rPr>
+          <w:b w:val="1"/>
+          <w:rtl w:val="0"/>
+        </w:rPr>
+        <w:t xml:space="preserve">Agenda:</w:t>
+      </w:r>
+    </w:p>
+    <w:p>
+      <w:pPr>
+        <w:rPr/>
+      </w:pPr>
+      <w:r>
+        <w:rPr>
+          <w:rtl w:val="0"/>
+        </w:rPr>
+        <w:t xml:space="preserve">Sherry will address Professor comments re:  Email issues within Notificatoin service</w:t>
+      </w:r>
+    </w:p>
+    <w:p>
+      <w:pPr>
+        <w:rPr/>
+      </w:pPr>
+      <w:r>
+        <w:rPr>
+          <w:rtl w:val="0"/>
+        </w:rPr>
+        <w:t xml:space="preserve">Jim and Chaozheng to begin some security set up research</w:t>
+      </w:r>
+    </w:p>
+    <w:p>
+      <w:pPr>
+        <w:rPr/>
+      </w:pPr>
+      <w:r>
+        <w:rPr>
+          <w:rtl w:val="0"/>
+        </w:rPr>
+        <w:t xml:space="preserve">Metrics of testing and reporting on same</w:t>
+      </w:r>
+    </w:p>
+    <w:p>
+      <w:pPr>
+        <w:rPr/>
+      </w:pPr>
+      <w:r>
+        <w:rPr>
+          <w:rtl w:val="0"/>
+        </w:rPr>
+        <w:t xml:space="preserve">Final presentation preparation and word doc</w:t>
+      </w:r>
+    </w:p>
+    <w:p>
+      <w:pPr>
+        <w:rPr/>
+      </w:pPr>
+      <w:r>
+        <w:rPr>
+          <w:rtl w:val="0"/>
+        </w:rPr>
+        <w:t xml:space="preserve">Meet with Jordany on Integration testing and Sherry’s email set up </w:t>
+      </w:r>
+    </w:p>
+    <w:p>
+      <w:pPr>
+        <w:rPr/>
+      </w:pPr>
+      <w:r>
+        <w:rPr>
+          <w:rtl w:val="0"/>
+        </w:rPr>
+        <w:t xml:space="preserve">continued to work on Notification Service including Unit and Integration tests. </w:t>
+      </w:r>
+    </w:p>
+    <w:p>
+      <w:pPr>
+        <w:rPr/>
+      </w:pPr>
+      <w:r>
+        <w:rPr>
+          <w:rtl w:val="0"/>
+        </w:rPr>
+      </w:r>
+    </w:p>
+    <w:p>
+      <w:pPr>
+        <w:rPr/>
+      </w:pPr>
+      <w:r>
+        <w:rPr>
+          <w:rtl w:val="0"/>
+        </w:rPr>
+      </w:r>
+    </w:p>
+    <w:p>
+      <w:pPr>
+        <w:rPr>
+          <w:b w:val="1"/>
+        </w:rPr>
+      </w:pPr>
+      <w:r>
+        <w:rPr>
+          <w:b w:val="1"/>
+          <w:rtl w:val="0"/>
+        </w:rPr>
+        <w:t xml:space="preserve">Discussion:</w:t>
+      </w:r>
+    </w:p>
+    <w:p>
+      <w:pPr>
+        <w:rPr/>
+      </w:pPr>
+      <w:r>
+        <w:rPr>
+          <w:rtl w:val="0"/>
+        </w:rPr>
+        <w:t xml:space="preserve">Timing for doing demo presentation and final presentation. </w:t>
+      </w:r>
+    </w:p>
+    <w:p>
+      <w:pPr>
+        <w:rPr/>
+      </w:pPr>
+      <w:r>
+        <w:rPr>
+          <w:rtl w:val="0"/>
+        </w:rPr>
+        <w:t xml:space="preserve">Jim and Sherry to connect with Jordany after class Thursday night </w:t>
+      </w:r>
+    </w:p>
+    <w:p>
+      <w:pPr>
+        <w:rPr/>
+      </w:pPr>
+      <w:r>
+        <w:rPr>
+          <w:rtl w:val="0"/>
+        </w:rPr>
+        <w:t xml:space="preserve">Metrics plugin for IntelliJ for looking at testing metrics</w:t>
+      </w:r>
+    </w:p>
+    <w:p>
+      <w:pPr>
+        <w:rPr/>
+      </w:pPr>
+      <w:r>
+        <w:rPr>
+          <w:rtl w:val="0"/>
+        </w:rPr>
+        <w:t xml:space="preserve">Security, ie Authorisations and Authenticiations to discuss further with Jordany </w:t>
+      </w:r>
+    </w:p>
+    <w:p>
+      <w:pPr>
+        <w:rPr/>
+      </w:pPr>
+      <w:r>
+        <w:rPr>
+          <w:rtl w:val="0"/>
+        </w:rPr>
+        <w:t xml:space="preserve">Eventually set up Integration testing for Notification service once fixed on User Management </w:t>
+      </w:r>
+    </w:p>
+    <w:p>
+      <w:pPr>
+        <w:rPr/>
+      </w:pPr>
+      <w:r>
+        <w:rPr>
+          <w:rtl w:val="0"/>
+        </w:rPr>
+        <w:t xml:space="preserve"> </w:t>
+      </w:r>
+    </w:p>
+    <w:p>
+      <w:pPr>
+        <w:rPr/>
+      </w:pPr>
+      <w:r>
+        <w:rPr>
+          <w:rtl w:val="0"/>
+        </w:rPr>
+      </w:r>
+    </w:p>
+    <w:p>
+      <w:pPr>
+        <w:rPr>
+          <w:b w:val="1"/>
+        </w:rPr>
+      </w:pPr>
+      <w:r>
+        <w:rPr>
+          <w:b w:val="1"/>
+          <w:rtl w:val="0"/>
+        </w:rPr>
+        <w:t xml:space="preserve">Action Items:</w:t>
+      </w:r>
+    </w:p>
+    <w:p>
+      <w:pPr>
+        <w:rPr>
+          <w:b w:val="1"/>
+        </w:rPr>
+      </w:pPr>
+      <w:r>
+        <w:rPr>
+          <w:rtl w:val="0"/>
+        </w:rPr>
+      </w:r>
+    </w:p>
+    <w:p>
+      <w:pPr>
+        <w:numPr>
+          <w:ilvl w:val="0"/>
+          <w:numId w:val="12"/>
+        </w:numPr>
+        <w:ind w:left="720" w:hanging="360"/>
+      </w:pPr>
+      <w:r>
+        <w:rPr>
+          <w:rtl w:val="0"/>
+        </w:rPr>
+        <w:t xml:space="preserve">J &amp; C to look at metrics testing and fill out table within STD</w:t>
+      </w:r>
+    </w:p>
+    <w:p>
+      <w:pPr>
+        <w:numPr>
+          <w:ilvl w:val="0"/>
+          <w:numId w:val="12"/>
+        </w:numPr>
+        <w:ind w:left="720" w:hanging="360"/>
+        <w:rPr>
+          <w:u w:val="none"/>
+        </w:rPr>
+      </w:pPr>
+      <w:r>
+        <w:rPr>
+          <w:rtl w:val="0"/>
+        </w:rPr>
+        <w:t xml:space="preserve">Tab on projectcontribution (Progress Report document) to be addressed by All, as well as individual tabs. </w:t>
+      </w:r>
+    </w:p>
+    <w:p>
+      <w:pPr>
+        <w:numPr>
+          <w:ilvl w:val="0"/>
+          <w:numId w:val="12"/>
+        </w:numPr>
+        <w:ind w:left="720" w:hanging="360"/>
+      </w:pPr>
+      <w:r>
+        <w:rPr>
+          <w:rtl w:val="0"/>
+        </w:rPr>
+        <w:t xml:space="preserve">Ongoing Integration testing including testcontainers, and others to collaborate with Jordany. </w:t>
+      </w:r>
+    </w:p>
+    <w:p>
+      <w:pPr>
+        <w:numPr>
+          <w:ilvl w:val="0"/>
+          <w:numId w:val="12"/>
+        </w:numPr>
+        <w:ind w:left="720" w:hanging="360"/>
+      </w:pPr>
+      <w:r>
+        <w:rPr>
+          <w:rtl w:val="0"/>
+        </w:rPr>
+        <w:t xml:space="preserve">Ensure final submission is all in Main branch on GitHub  - Chaozheng</w:t>
+      </w:r>
+    </w:p>
+    <w:p>
+      <w:pPr>
+        <w:numPr>
+          <w:ilvl w:val="0"/>
+          <w:numId w:val="12"/>
+        </w:numPr>
+        <w:ind w:left="720" w:hanging="360"/>
+        <w:rPr>
+          <w:u w:val="none"/>
+        </w:rPr>
+      </w:pPr>
+      <w:r>
+        <w:rPr>
+          <w:rtl w:val="0"/>
+        </w:rPr>
+        <w:t xml:space="preserve">Final submission via Blackboard to be done by Jim </w:t>
+      </w:r>
+    </w:p>
+    <w:p>
+      <w:pPr>
+        <w:numPr>
+          <w:ilvl w:val="0"/>
+          <w:numId w:val="12"/>
+        </w:numPr>
+        <w:ind w:left="720" w:hanging="360"/>
+      </w:pPr>
+      <w:r>
+        <w:rPr>
+          <w:rtl w:val="0"/>
+        </w:rPr>
+        <w:t xml:space="preserve">Sherry read professor comments re:  Observer, and email config-  needs addressing</w:t>
+      </w:r>
+    </w:p>
+    <w:p>
+      <w:pPr>
+        <w:numPr>
+          <w:ilvl w:val="0"/>
+          <w:numId w:val="12"/>
+        </w:numPr>
+        <w:ind w:left="720" w:hanging="360"/>
+      </w:pPr>
+      <w:r>
+        <w:rPr>
+          <w:rtl w:val="0"/>
+        </w:rPr>
+        <w:t xml:space="preserve">Next meeting:  Sherry, Jim, Jordany after class:  Thurs 6/13 at 8:15?</w:t>
+      </w:r>
+    </w:p>
+    <w:p>
+      <w:pPr>
+        <w:numPr>
+          <w:ilvl w:val="0"/>
+          <w:numId w:val="12"/>
+        </w:numPr>
+        <w:ind w:left="720" w:hanging="360"/>
+      </w:pPr>
+      <w:r>
+        <w:rPr>
+          <w:rtl w:val="0"/>
+        </w:rPr>
+        <w:t xml:space="preserve">Follow-on meeting:  will we need catch up Sat to prep for Final presentation? - TBA</w:t>
+      </w:r>
+    </w:p>
+    <w:p>
+      <w:pPr>
+        <w:numPr>
+          <w:ilvl w:val="0"/>
+          <w:numId w:val="12"/>
+        </w:numPr>
+        <w:ind w:left="720" w:hanging="360"/>
+      </w:pPr>
+      <w:r>
+        <w:rPr>
+          <w:rtl w:val="0"/>
+        </w:rPr>
+        <w:t xml:space="preserve">Sunday final presentation:  Sun at 8 pm:  6/16 </w:t>
+      </w:r>
+    </w:p>
+    <w:p>
+      <w:pPr>
+        <w:numPr>
+          <w:ilvl w:val="0"/>
+          <w:numId w:val="12"/>
+        </w:numPr>
+        <w:ind w:left="720" w:hanging="360"/>
+      </w:pPr>
+      <w:r>
+        <w:rPr>
+          <w:i w:val="1"/>
+          <w:rtl w:val="0"/>
+        </w:rPr>
+        <w:t xml:space="preserve">Should allow for back up meeting for final items Mon say 8 pm, for those who can attend.</w:t>
+      </w:r>
+      <w:r>
+        <w:rPr>
+          <w:rtl w:val="0"/>
+        </w:rPr>
+        <w:t xml:space="preserve"> </w:t>
+      </w:r>
+    </w:p>
+    <w:p>
+      <w:pPr>
+        <w:ind w:left="720" w:firstLine="0"/>
+        <w:rPr/>
+      </w:pPr>
+      <w:r>
+        <w:rPr>
+          <w:rtl w:val="0"/>
+        </w:rPr>
+        <w:t xml:space="preserve"> </w:t>
+      </w:r>
+    </w:p>
+    <w:p>
+      <w:pPr>
+        <w:pBdr>
+          <w:top w:space="0" w:sz="0" w:val="nil"/>
+          <w:left w:space="0" w:sz="0" w:val="nil"/>
+          <w:bottom w:space="0" w:sz="0" w:val="nil"/>
+          <w:right w:space="0" w:sz="0" w:val="nil"/>
+          <w:between w:space="0" w:sz="0" w:val="nil"/>
+        </w:pBdr>
+        <w:rPr>
+          <w:u w:val="single"/>
+        </w:rPr>
+      </w:pPr>
+      <w:r>
+        <w:rPr>
+          <w:rtl w:val="0"/>
+        </w:rPr>
       </w:r>
     </w:p>
     <w:p>

</xml_diff>